<commit_message>
more tests and bug fixes on the combiner script
debugging
</commit_message>
<xml_diff>
--- a/Documents/IN4085_finalReport.docx
+++ b/Documents/IN4085_finalReport.docx
@@ -312,6 +312,9 @@
     <w:p/>
     <w:p/>
     <w:p>
+      <w:pPr>
+        <w:jc w:val="both"/>
+      </w:pPr>
       <w:r>
         <w:t xml:space="preserve">In this report we will provide the results of our digit recognition system that our pattern recognition consulting company developed. Our system will be used by the client to classify </w:t>
       </w:r>
@@ -331,11 +334,17 @@
       </w:r>
     </w:p>
     <w:p>
+      <w:pPr>
+        <w:jc w:val="both"/>
+      </w:pPr>
       <w:r>
         <w:t>1 - We train the pattern recognition system once with 200 objects per class.</w:t>
       </w:r>
     </w:p>
     <w:p>
+      <w:pPr>
+        <w:jc w:val="both"/>
+      </w:pPr>
       <w:r>
         <w:t xml:space="preserve">2- We train is trained </w:t>
       </w:r>
@@ -343,8 +352,15 @@
         <w:t>for each batch of cheques with 10 objects per class.</w:t>
       </w:r>
     </w:p>
-    <w:p/>
-    <w:p>
+    <w:p>
+      <w:pPr>
+        <w:jc w:val="both"/>
+      </w:pPr>
+    </w:p>
+    <w:p>
+      <w:pPr>
+        <w:jc w:val="both"/>
+      </w:pPr>
       <w:r>
         <w:t>To deve</w:t>
       </w:r>
@@ -390,6 +406,9 @@
       </w:r>
     </w:p>
     <w:p>
+      <w:pPr>
+        <w:jc w:val="both"/>
+      </w:pPr>
       <w:r>
         <w:t xml:space="preserve">The </w:t>
       </w:r>
@@ -414,6 +433,9 @@
       </w:r>
     </w:p>
     <w:p>
+      <w:pPr>
+        <w:jc w:val="both"/>
+      </w:pPr>
       <w:r>
         <w:t>Each class is a digit and there is a maximum of 1000 objects per class (</w:t>
       </w:r>
@@ -426,8 +448,15 @@
         <w:t>: 1000 different ways to hand write each digit).</w:t>
       </w:r>
     </w:p>
-    <w:p/>
-    <w:p>
+    <w:p>
+      <w:pPr>
+        <w:jc w:val="both"/>
+      </w:pPr>
+    </w:p>
+    <w:p>
+      <w:pPr>
+        <w:jc w:val="both"/>
+      </w:pPr>
       <w:r>
         <w:t xml:space="preserve">Our first task was to </w:t>
       </w:r>
@@ -496,6 +525,9 @@
       </w:r>
     </w:p>
     <w:p>
+      <w:pPr>
+        <w:jc w:val="both"/>
+      </w:pPr>
       <w:r>
         <w:t xml:space="preserve">For each representation </w:t>
       </w:r>
@@ -512,6 +544,7 @@
           <w:ilvl w:val="0"/>
           <w:numId w:val="1"/>
         </w:numPr>
+        <w:jc w:val="both"/>
       </w:pPr>
       <w:r>
         <w:t xml:space="preserve">Parametric: </w:t>
@@ -560,6 +593,7 @@
           <w:ilvl w:val="0"/>
           <w:numId w:val="1"/>
         </w:numPr>
+        <w:jc w:val="both"/>
       </w:pPr>
       <w:r>
         <w:t xml:space="preserve">Non parametric: </w:t>
@@ -584,6 +618,7 @@
           <w:ilvl w:val="0"/>
           <w:numId w:val="1"/>
         </w:numPr>
+        <w:jc w:val="both"/>
         <w:rPr>
           <w:highlight w:val="yellow"/>
         </w:rPr>
@@ -607,14 +642,19 @@
           <w:ilvl w:val="0"/>
           <w:numId w:val="1"/>
         </w:numPr>
+        <w:jc w:val="both"/>
       </w:pPr>
     </w:p>
     <w:p>
       <w:pPr>
         <w:ind w:left="360"/>
-      </w:pPr>
-    </w:p>
-    <w:p>
+        <w:jc w:val="both"/>
+      </w:pPr>
+    </w:p>
+    <w:p>
+      <w:pPr>
+        <w:jc w:val="both"/>
+      </w:pPr>
       <w:r>
         <w:t xml:space="preserve">We also tested a series of other </w:t>
       </w:r>
@@ -685,6 +725,9 @@
       </w:r>
     </w:p>
     <w:p>
+      <w:pPr>
+        <w:jc w:val="both"/>
+      </w:pPr>
       <w:r>
         <w:t xml:space="preserve">In this report we provide graphs and tables that showcase our results. </w:t>
       </w:r>
@@ -1271,6 +1314,7 @@
           <w:lang w:val="en-US"/>
         </w:rPr>
       </w:pPr>
+      <w:bookmarkStart w:id="0" w:name="_GoBack"/>
       <w:r>
         <w:rPr>
           <w:rFonts w:ascii="Courier" w:hAnsi="Courier" w:cs="Courier"/>
@@ -1329,6 +1373,7 @@
           </wp:inline>
         </w:drawing>
       </w:r>
+      <w:bookmarkEnd w:id="0"/>
     </w:p>
     <w:p>
       <w:pPr>
@@ -1691,10 +1736,7 @@
         </w:rPr>
       </w:pPr>
     </w:p>
-    <w:p>
-      <w:bookmarkStart w:id="0" w:name="_GoBack"/>
-      <w:bookmarkEnd w:id="0"/>
-    </w:p>
+    <w:p/>
     <w:sectPr>
       <w:headerReference w:type="default" r:id="rId10"/>
       <w:footerReference w:type="default" r:id="rId11"/>
@@ -2219,6 +2261,7 @@
   <w:style w:type="character" w:default="1" w:styleId="DefaultParagraphFont">
     <w:name w:val="Default Paragraph Font"/>
     <w:uiPriority w:val="1"/>
+    <w:semiHidden/>
     <w:unhideWhenUsed/>
   </w:style>
   <w:style w:type="table" w:default="1" w:styleId="TableNormal">
@@ -2523,6 +2566,7 @@
   <w:style w:type="character" w:default="1" w:styleId="DefaultParagraphFont">
     <w:name w:val="Default Paragraph Font"/>
     <w:uiPriority w:val="1"/>
+    <w:semiHidden/>
     <w:unhideWhenUsed/>
   </w:style>
   <w:style w:type="table" w:default="1" w:styleId="TableNormal">

</xml_diff>